<commit_message>
Improved encapsulation of views
</commit_message>
<xml_diff>
--- a/ReadMe.docx
+++ b/ReadMe.docx
@@ -1,6 +1,6 @@
 
 <file path=word/document.xml><?xml version="1.0" encoding="utf-8"?>
-<w:document xmlns:wpc="http://schemas.microsoft.com/office/word/2010/wordprocessingCanvas" xmlns:cx="http://schemas.microsoft.com/office/drawing/2014/chartex" xmlns:cx1="http://schemas.microsoft.com/office/drawing/2015/9/8/chartex" xmlns:cx2="http://schemas.microsoft.com/office/drawing/2015/10/21/chartex" xmlns:cx3="http://schemas.microsoft.com/office/drawing/2016/5/9/chartex" xmlns:cx4="http://schemas.microsoft.com/office/drawing/2016/5/10/chartex" xmlns:cx5="http://schemas.microsoft.com/office/drawing/2016/5/11/chartex" xmlns:cx6="http://schemas.microsoft.com/office/drawing/2016/5/12/chartex" xmlns:cx7="http://schemas.microsoft.com/office/drawing/2016/5/13/chartex" xmlns:cx8="http://schemas.microsoft.com/office/drawing/2016/5/14/chartex" xmlns:mc="http://schemas.openxmlformats.org/markup-compatibility/2006" xmlns:aink="http://schemas.microsoft.com/office/drawing/2016/ink" xmlns:am3d="http://schemas.microsoft.com/office/drawing/2017/model3d" xmlns:o="urn:schemas-microsoft-com:office:office" xmlns:r="http://schemas.openxmlformats.org/officeDocument/2006/relationships" xmlns:m="http://schemas.openxmlformats.org/officeDocument/2006/math" xmlns:v="urn:schemas-microsoft-com:vml" xmlns:wp14="http://schemas.microsoft.com/office/word/2010/wordprocessingDrawing" xmlns:wp="http://schemas.openxmlformats.org/drawingml/2006/wordprocessingDrawing" xmlns:w10="urn:schemas-microsoft-com:office:word" xmlns:w="http://schemas.openxmlformats.org/wordprocessingml/2006/main" xmlns:w14="http://schemas.microsoft.com/office/word/2010/wordml" xmlns:w15="http://schemas.microsoft.com/office/word/2012/wordml" xmlns:w16cex="http://schemas.microsoft.com/office/word/2018/wordml/cex" xmlns:w16cid="http://schemas.microsoft.com/office/word/2016/wordml/cid" xmlns:w16="http://schemas.microsoft.com/office/word/2018/wordml" xmlns:w16sdtdh="http://schemas.microsoft.com/office/word/2020/wordml/sdtdatahash" xmlns:w16se="http://schemas.microsoft.com/office/word/2015/wordml/symex" xmlns:wpg="http://schemas.microsoft.com/office/word/2010/wordprocessingGroup" xmlns:wpi="http://schemas.microsoft.com/office/word/2010/wordprocessingInk" xmlns:wne="http://schemas.microsoft.com/office/word/2006/wordml" xmlns:wps="http://schemas.microsoft.com/office/word/2010/wordprocessingShape" mc:Ignorable="w14 w15 w16se w16cid w16 w16cex w16sdtdh wp14">
+<w:document xmlns:wpc="http://schemas.microsoft.com/office/word/2010/wordprocessingCanvas" xmlns:cx="http://schemas.microsoft.com/office/drawing/2014/chartex" xmlns:cx1="http://schemas.microsoft.com/office/drawing/2015/9/8/chartex" xmlns:cx2="http://schemas.microsoft.com/office/drawing/2015/10/21/chartex" xmlns:cx3="http://schemas.microsoft.com/office/drawing/2016/5/9/chartex" xmlns:cx4="http://schemas.microsoft.com/office/drawing/2016/5/10/chartex" xmlns:cx5="http://schemas.microsoft.com/office/drawing/2016/5/11/chartex" xmlns:cx6="http://schemas.microsoft.com/office/drawing/2016/5/12/chartex" xmlns:cx7="http://schemas.microsoft.com/office/drawing/2016/5/13/chartex" xmlns:cx8="http://schemas.microsoft.com/office/drawing/2016/5/14/chartex" xmlns:mc="http://schemas.openxmlformats.org/markup-compatibility/2006" xmlns:aink="http://schemas.microsoft.com/office/drawing/2016/ink" xmlns:am3d="http://schemas.microsoft.com/office/drawing/2017/model3d" xmlns:o="urn:schemas-microsoft-com:office:office" xmlns:oel="http://schemas.microsoft.com/office/2019/extlst" xmlns:r="http://schemas.openxmlformats.org/officeDocument/2006/relationships" xmlns:m="http://schemas.openxmlformats.org/officeDocument/2006/math" xmlns:v="urn:schemas-microsoft-com:vml" xmlns:wp14="http://schemas.microsoft.com/office/word/2010/wordprocessingDrawing" xmlns:wp="http://schemas.openxmlformats.org/drawingml/2006/wordprocessingDrawing" xmlns:w10="urn:schemas-microsoft-com:office:word" xmlns:w="http://schemas.openxmlformats.org/wordprocessingml/2006/main" xmlns:w14="http://schemas.microsoft.com/office/word/2010/wordml" xmlns:w15="http://schemas.microsoft.com/office/word/2012/wordml" xmlns:w16cex="http://schemas.microsoft.com/office/word/2018/wordml/cex" xmlns:w16cid="http://schemas.microsoft.com/office/word/2016/wordml/cid" xmlns:w16="http://schemas.microsoft.com/office/word/2018/wordml" xmlns:w16sdtdh="http://schemas.microsoft.com/office/word/2020/wordml/sdtdatahash" xmlns:w16se="http://schemas.microsoft.com/office/word/2015/wordml/symex" xmlns:wpg="http://schemas.microsoft.com/office/word/2010/wordprocessingGroup" xmlns:wpi="http://schemas.microsoft.com/office/word/2010/wordprocessingInk" xmlns:wne="http://schemas.microsoft.com/office/word/2006/wordml" xmlns:wps="http://schemas.microsoft.com/office/word/2010/wordprocessingShape" mc:Ignorable="w14 w15 w16se w16cid w16 w16cex w16sdtdh wp14">
   <w:body>
     <w:p>
       <w:pPr>
@@ -59,6 +59,338 @@
         </w:rPr>
         <w:t xml:space="preserve"> and supports Virtual Machines, Managed Instances and Azure SQL databases.</w:t>
       </w:r>
+      <w:r>
+        <w:rPr>
+          <w:rFonts w:cstheme="minorHAnsi"/>
+          <w:sz w:val="24"/>
+          <w:szCs w:val="24"/>
+        </w:rPr>
+        <w:t xml:space="preserve"> It helps answer questions such as.</w:t>
+      </w:r>
+    </w:p>
+    <w:p>
+      <w:r>
+        <w:t>Classic DBA questions beyond the “how much stuff do we have”:</w:t>
+      </w:r>
+    </w:p>
+    <w:p>
+      <w:pPr>
+        <w:pStyle w:val="ListParagraph"/>
+        <w:numPr>
+          <w:ilvl w:val="0"/>
+          <w:numId w:val="3"/>
+        </w:numPr>
+        <w:rPr>
+          <w:sz w:val="20"/>
+          <w:szCs w:val="20"/>
+        </w:rPr>
+      </w:pPr>
+      <w:r>
+        <w:rPr>
+          <w:sz w:val="20"/>
+          <w:szCs w:val="20"/>
+        </w:rPr>
+        <w:t>Which servers/databases changed settings? Are running out of space? Have grown significantly in size or logs? Are missing backups?</w:t>
+      </w:r>
+    </w:p>
+    <w:p>
+      <w:pPr>
+        <w:pStyle w:val="ListParagraph"/>
+        <w:numPr>
+          <w:ilvl w:val="0"/>
+          <w:numId w:val="3"/>
+        </w:numPr>
+        <w:rPr>
+          <w:sz w:val="20"/>
+          <w:szCs w:val="20"/>
+        </w:rPr>
+      </w:pPr>
+      <w:r>
+        <w:rPr>
+          <w:sz w:val="20"/>
+          <w:szCs w:val="20"/>
+        </w:rPr>
+        <w:t xml:space="preserve">Which servers are running at peak capacity? At what </w:t>
+      </w:r>
+      <w:r>
+        <w:rPr>
+          <w:sz w:val="20"/>
+          <w:szCs w:val="20"/>
+        </w:rPr>
+        <w:t>time</w:t>
+      </w:r>
+      <w:r>
+        <w:rPr>
+          <w:sz w:val="20"/>
+          <w:szCs w:val="20"/>
+        </w:rPr>
+        <w:t>? For how long?</w:t>
+      </w:r>
+    </w:p>
+    <w:p>
+      <w:pPr>
+        <w:pStyle w:val="ListParagraph"/>
+        <w:numPr>
+          <w:ilvl w:val="0"/>
+          <w:numId w:val="3"/>
+        </w:numPr>
+        <w:rPr>
+          <w:sz w:val="20"/>
+          <w:szCs w:val="20"/>
+        </w:rPr>
+      </w:pPr>
+      <w:r>
+        <w:rPr>
+          <w:sz w:val="20"/>
+          <w:szCs w:val="20"/>
+        </w:rPr>
+        <w:t>Which AlwaysOn clusters are unhealthy?</w:t>
+      </w:r>
+    </w:p>
+    <w:p>
+      <w:pPr>
+        <w:pStyle w:val="ListParagraph"/>
+        <w:numPr>
+          <w:ilvl w:val="0"/>
+          <w:numId w:val="3"/>
+        </w:numPr>
+        <w:rPr>
+          <w:sz w:val="20"/>
+          <w:szCs w:val="20"/>
+        </w:rPr>
+      </w:pPr>
+      <w:r>
+        <w:rPr>
+          <w:sz w:val="20"/>
+          <w:szCs w:val="20"/>
+        </w:rPr>
+        <w:t>Which indexes need to be Reorged? Rebuilt?</w:t>
+      </w:r>
+    </w:p>
+    <w:p>
+      <w:pPr>
+        <w:pStyle w:val="ListParagraph"/>
+        <w:numPr>
+          <w:ilvl w:val="0"/>
+          <w:numId w:val="3"/>
+        </w:numPr>
+        <w:rPr>
+          <w:sz w:val="20"/>
+          <w:szCs w:val="20"/>
+        </w:rPr>
+      </w:pPr>
+      <w:r>
+        <w:rPr>
+          <w:sz w:val="20"/>
+          <w:szCs w:val="20"/>
+        </w:rPr>
+        <w:t>Which jobs are taking too long or failing repeatedly?</w:t>
+      </w:r>
+    </w:p>
+    <w:p>
+      <w:pPr>
+        <w:pStyle w:val="ListParagraph"/>
+        <w:numPr>
+          <w:ilvl w:val="0"/>
+          <w:numId w:val="3"/>
+        </w:numPr>
+        <w:rPr>
+          <w:sz w:val="20"/>
+          <w:szCs w:val="20"/>
+        </w:rPr>
+      </w:pPr>
+      <w:r>
+        <w:rPr>
+          <w:sz w:val="20"/>
+          <w:szCs w:val="20"/>
+        </w:rPr>
+        <w:t>Which replicated databases are running behind? For How long?</w:t>
+      </w:r>
+    </w:p>
+    <w:p>
+      <w:pPr>
+        <w:pStyle w:val="ListParagraph"/>
+        <w:numPr>
+          <w:ilvl w:val="0"/>
+          <w:numId w:val="3"/>
+        </w:numPr>
+        <w:rPr>
+          <w:sz w:val="20"/>
+          <w:szCs w:val="20"/>
+        </w:rPr>
+      </w:pPr>
+      <w:r>
+        <w:rPr>
+          <w:sz w:val="20"/>
+          <w:szCs w:val="20"/>
+        </w:rPr>
+        <w:t>Who has more permission than should?</w:t>
+      </w:r>
+    </w:p>
+    <w:p>
+      <w:r>
+        <w:t>Classic Developer questions:</w:t>
+      </w:r>
+    </w:p>
+    <w:p>
+      <w:pPr>
+        <w:pStyle w:val="ListParagraph"/>
+        <w:numPr>
+          <w:ilvl w:val="0"/>
+          <w:numId w:val="4"/>
+        </w:numPr>
+        <w:rPr>
+          <w:sz w:val="20"/>
+          <w:szCs w:val="20"/>
+        </w:rPr>
+      </w:pPr>
+      <w:r>
+        <w:rPr>
+          <w:sz w:val="20"/>
+          <w:szCs w:val="20"/>
+        </w:rPr>
+        <w:t xml:space="preserve">Has a recent release caused SQL errors? Where? How many? </w:t>
+      </w:r>
+    </w:p>
+    <w:p>
+      <w:pPr>
+        <w:pStyle w:val="ListParagraph"/>
+        <w:numPr>
+          <w:ilvl w:val="0"/>
+          <w:numId w:val="4"/>
+        </w:numPr>
+        <w:rPr>
+          <w:sz w:val="20"/>
+          <w:szCs w:val="20"/>
+        </w:rPr>
+      </w:pPr>
+      <w:r>
+        <w:rPr>
+          <w:sz w:val="20"/>
+          <w:szCs w:val="20"/>
+        </w:rPr>
+        <w:t>Where am I getting long SQL commands? Blocks? Deadlocks?</w:t>
+      </w:r>
+    </w:p>
+    <w:p>
+      <w:pPr>
+        <w:pStyle w:val="ListParagraph"/>
+        <w:numPr>
+          <w:ilvl w:val="0"/>
+          <w:numId w:val="4"/>
+        </w:numPr>
+        <w:rPr>
+          <w:sz w:val="20"/>
+          <w:szCs w:val="20"/>
+        </w:rPr>
+      </w:pPr>
+      <w:r>
+        <w:rPr>
+          <w:sz w:val="20"/>
+          <w:szCs w:val="20"/>
+        </w:rPr>
+        <w:t>Which indexes are missing? Or duplicated?</w:t>
+      </w:r>
+    </w:p>
+    <w:p>
+      <w:pPr>
+        <w:pStyle w:val="ListParagraph"/>
+        <w:numPr>
+          <w:ilvl w:val="0"/>
+          <w:numId w:val="4"/>
+        </w:numPr>
+        <w:rPr>
+          <w:sz w:val="20"/>
+          <w:szCs w:val="20"/>
+        </w:rPr>
+      </w:pPr>
+      <w:r>
+        <w:rPr>
+          <w:sz w:val="20"/>
+          <w:szCs w:val="20"/>
+        </w:rPr>
+        <w:t>What are my hot spots for reads and writes? How do they vary across dbs?</w:t>
+      </w:r>
+    </w:p>
+    <w:p>
+      <w:pPr>
+        <w:pStyle w:val="ListParagraph"/>
+        <w:numPr>
+          <w:ilvl w:val="0"/>
+          <w:numId w:val="4"/>
+        </w:numPr>
+        <w:rPr>
+          <w:sz w:val="20"/>
+          <w:szCs w:val="20"/>
+        </w:rPr>
+      </w:pPr>
+      <w:r>
+        <w:rPr>
+          <w:sz w:val="20"/>
+          <w:szCs w:val="20"/>
+        </w:rPr>
+        <w:t xml:space="preserve">Where do I find a given object? </w:t>
+      </w:r>
+    </w:p>
+    <w:p>
+      <w:pPr>
+        <w:pStyle w:val="ListParagraph"/>
+        <w:numPr>
+          <w:ilvl w:val="0"/>
+          <w:numId w:val="4"/>
+        </w:numPr>
+        <w:rPr>
+          <w:sz w:val="20"/>
+          <w:szCs w:val="20"/>
+        </w:rPr>
+      </w:pPr>
+      <w:r>
+        <w:rPr>
+          <w:sz w:val="20"/>
+          <w:szCs w:val="20"/>
+        </w:rPr>
+        <w:t>Which databases are missing an object or have an extra object?</w:t>
+      </w:r>
+    </w:p>
+    <w:p>
+      <w:r>
+        <w:t xml:space="preserve">Stakeholder </w:t>
+      </w:r>
+      <w:r>
+        <w:t xml:space="preserve">adhoc </w:t>
+      </w:r>
+      <w:r>
+        <w:t>questions:</w:t>
+      </w:r>
+    </w:p>
+    <w:p>
+      <w:pPr>
+        <w:pStyle w:val="ListParagraph"/>
+        <w:numPr>
+          <w:ilvl w:val="0"/>
+          <w:numId w:val="5"/>
+        </w:numPr>
+        <w:rPr>
+          <w:sz w:val="20"/>
+          <w:szCs w:val="20"/>
+        </w:rPr>
+      </w:pPr>
+      <w:r>
+        <w:rPr>
+          <w:sz w:val="20"/>
+          <w:szCs w:val="20"/>
+        </w:rPr>
+        <w:t xml:space="preserve">Query all databases to find: “Patients allergic to aspirin”, “Caregivers who worked over 50 hours in a week?”, etc. </w:t>
+      </w:r>
+    </w:p>
+    <w:p>
+      <w:pPr>
+        <w:rPr>
+          <w:rFonts w:cstheme="minorHAnsi"/>
+          <w:sz w:val="24"/>
+          <w:szCs w:val="24"/>
+        </w:rPr>
+      </w:pPr>
     </w:p>
     <w:p>
       <w:pPr>
@@ -410,6 +742,7 @@
           <w:sz w:val="24"/>
           <w:szCs w:val="24"/>
         </w:rPr>
+        <w:lastRenderedPageBreak/>
         <w:t>•</w:t>
       </w:r>
       <w:r>
@@ -644,7 +977,6 @@
           <w:sz w:val="24"/>
           <w:szCs w:val="24"/>
         </w:rPr>
-        <w:lastRenderedPageBreak/>
         <w:t xml:space="preserve">One of the most common needs is to add columns to a table, this utility finds all databases and servers where a given table exists and adds the column. </w:t>
       </w:r>
     </w:p>
@@ -1008,7 +1340,6 @@
           <w:sz w:val="24"/>
           <w:szCs w:val="24"/>
         </w:rPr>
-        <w:lastRenderedPageBreak/>
         <w:t>--get all server admin logins</w:t>
       </w:r>
     </w:p>
@@ -1384,8 +1715,121 @@
 </file>
 
 <file path=word/numbering.xml><?xml version="1.0" encoding="utf-8"?>
-<w:numbering xmlns:wpc="http://schemas.microsoft.com/office/word/2010/wordprocessingCanvas" xmlns:cx="http://schemas.microsoft.com/office/drawing/2014/chartex" xmlns:cx1="http://schemas.microsoft.com/office/drawing/2015/9/8/chartex" xmlns:cx2="http://schemas.microsoft.com/office/drawing/2015/10/21/chartex" xmlns:cx3="http://schemas.microsoft.com/office/drawing/2016/5/9/chartex" xmlns:cx4="http://schemas.microsoft.com/office/drawing/2016/5/10/chartex" xmlns:cx5="http://schemas.microsoft.com/office/drawing/2016/5/11/chartex" xmlns:cx6="http://schemas.microsoft.com/office/drawing/2016/5/12/chartex" xmlns:cx7="http://schemas.microsoft.com/office/drawing/2016/5/13/chartex" xmlns:cx8="http://schemas.microsoft.com/office/drawing/2016/5/14/chartex" xmlns:mc="http://schemas.openxmlformats.org/markup-compatibility/2006" xmlns:aink="http://schemas.microsoft.com/office/drawing/2016/ink" xmlns:am3d="http://schemas.microsoft.com/office/drawing/2017/model3d" xmlns:o="urn:schemas-microsoft-com:office:office" xmlns:r="http://schemas.openxmlformats.org/officeDocument/2006/relationships" xmlns:m="http://schemas.openxmlformats.org/officeDocument/2006/math" xmlns:v="urn:schemas-microsoft-com:vml" xmlns:wp14="http://schemas.microsoft.com/office/word/2010/wordprocessingDrawing" xmlns:wp="http://schemas.openxmlformats.org/drawingml/2006/wordprocessingDrawing" xmlns:w10="urn:schemas-microsoft-com:office:word" xmlns:w="http://schemas.openxmlformats.org/wordprocessingml/2006/main" xmlns:w14="http://schemas.microsoft.com/office/word/2010/wordml" xmlns:w15="http://schemas.microsoft.com/office/word/2012/wordml" xmlns:w16cex="http://schemas.microsoft.com/office/word/2018/wordml/cex" xmlns:w16cid="http://schemas.microsoft.com/office/word/2016/wordml/cid" xmlns:w16="http://schemas.microsoft.com/office/word/2018/wordml" xmlns:w16sdtdh="http://schemas.microsoft.com/office/word/2020/wordml/sdtdatahash" xmlns:w16se="http://schemas.microsoft.com/office/word/2015/wordml/symex" xmlns:wpg="http://schemas.microsoft.com/office/word/2010/wordprocessingGroup" xmlns:wpi="http://schemas.microsoft.com/office/word/2010/wordprocessingInk" xmlns:wne="http://schemas.microsoft.com/office/word/2006/wordml" xmlns:wps="http://schemas.microsoft.com/office/word/2010/wordprocessingShape" mc:Ignorable="w14 w15 w16se w16cid w16 w16cex w16sdtdh wp14">
+<w:numbering xmlns:wpc="http://schemas.microsoft.com/office/word/2010/wordprocessingCanvas" xmlns:cx="http://schemas.microsoft.com/office/drawing/2014/chartex" xmlns:cx1="http://schemas.microsoft.com/office/drawing/2015/9/8/chartex" xmlns:cx2="http://schemas.microsoft.com/office/drawing/2015/10/21/chartex" xmlns:cx3="http://schemas.microsoft.com/office/drawing/2016/5/9/chartex" xmlns:cx4="http://schemas.microsoft.com/office/drawing/2016/5/10/chartex" xmlns:cx5="http://schemas.microsoft.com/office/drawing/2016/5/11/chartex" xmlns:cx6="http://schemas.microsoft.com/office/drawing/2016/5/12/chartex" xmlns:cx7="http://schemas.microsoft.com/office/drawing/2016/5/13/chartex" xmlns:cx8="http://schemas.microsoft.com/office/drawing/2016/5/14/chartex" xmlns:mc="http://schemas.openxmlformats.org/markup-compatibility/2006" xmlns:aink="http://schemas.microsoft.com/office/drawing/2016/ink" xmlns:am3d="http://schemas.microsoft.com/office/drawing/2017/model3d" xmlns:o="urn:schemas-microsoft-com:office:office" xmlns:oel="http://schemas.microsoft.com/office/2019/extlst" xmlns:r="http://schemas.openxmlformats.org/officeDocument/2006/relationships" xmlns:m="http://schemas.openxmlformats.org/officeDocument/2006/math" xmlns:v="urn:schemas-microsoft-com:vml" xmlns:wp14="http://schemas.microsoft.com/office/word/2010/wordprocessingDrawing" xmlns:wp="http://schemas.openxmlformats.org/drawingml/2006/wordprocessingDrawing" xmlns:w10="urn:schemas-microsoft-com:office:word" xmlns:w="http://schemas.openxmlformats.org/wordprocessingml/2006/main" xmlns:w14="http://schemas.microsoft.com/office/word/2010/wordml" xmlns:w15="http://schemas.microsoft.com/office/word/2012/wordml" xmlns:w16cex="http://schemas.microsoft.com/office/word/2018/wordml/cex" xmlns:w16cid="http://schemas.microsoft.com/office/word/2016/wordml/cid" xmlns:w16="http://schemas.microsoft.com/office/word/2018/wordml" xmlns:w16sdtdh="http://schemas.microsoft.com/office/word/2020/wordml/sdtdatahash" xmlns:w16se="http://schemas.microsoft.com/office/word/2015/wordml/symex" xmlns:wpg="http://schemas.microsoft.com/office/word/2010/wordprocessingGroup" xmlns:wpi="http://schemas.microsoft.com/office/word/2010/wordprocessingInk" xmlns:wne="http://schemas.microsoft.com/office/word/2006/wordml" xmlns:wps="http://schemas.microsoft.com/office/word/2010/wordprocessingShape" mc:Ignorable="w14 w15 w16se w16cid w16 w16cex w16sdtdh wp14">
   <w:abstractNum w:abstractNumId="0" w15:restartNumberingAfterBreak="0">
+    <w:nsid w:val="20D54184"/>
+    <w:multiLevelType w:val="hybridMultilevel"/>
+    <w:tmpl w:val="44A0324C"/>
+    <w:lvl w:ilvl="0" w:tplc="04090001">
+      <w:start w:val="1"/>
+      <w:numFmt w:val="bullet"/>
+      <w:lvlText w:val=""/>
+      <w:lvlJc w:val="left"/>
+      <w:pPr>
+        <w:ind w:left="720" w:hanging="360"/>
+      </w:pPr>
+      <w:rPr>
+        <w:rFonts w:ascii="Symbol" w:hAnsi="Symbol" w:hint="default"/>
+      </w:rPr>
+    </w:lvl>
+    <w:lvl w:ilvl="1" w:tplc="04090003" w:tentative="1">
+      <w:start w:val="1"/>
+      <w:numFmt w:val="bullet"/>
+      <w:lvlText w:val="o"/>
+      <w:lvlJc w:val="left"/>
+      <w:pPr>
+        <w:ind w:left="1440" w:hanging="360"/>
+      </w:pPr>
+      <w:rPr>
+        <w:rFonts w:ascii="Courier New" w:hAnsi="Courier New" w:cs="Courier New" w:hint="default"/>
+      </w:rPr>
+    </w:lvl>
+    <w:lvl w:ilvl="2" w:tplc="04090005" w:tentative="1">
+      <w:start w:val="1"/>
+      <w:numFmt w:val="bullet"/>
+      <w:lvlText w:val=""/>
+      <w:lvlJc w:val="left"/>
+      <w:pPr>
+        <w:ind w:left="2160" w:hanging="360"/>
+      </w:pPr>
+      <w:rPr>
+        <w:rFonts w:ascii="Wingdings" w:hAnsi="Wingdings" w:hint="default"/>
+      </w:rPr>
+    </w:lvl>
+    <w:lvl w:ilvl="3" w:tplc="04090001" w:tentative="1">
+      <w:start w:val="1"/>
+      <w:numFmt w:val="bullet"/>
+      <w:lvlText w:val=""/>
+      <w:lvlJc w:val="left"/>
+      <w:pPr>
+        <w:ind w:left="2880" w:hanging="360"/>
+      </w:pPr>
+      <w:rPr>
+        <w:rFonts w:ascii="Symbol" w:hAnsi="Symbol" w:hint="default"/>
+      </w:rPr>
+    </w:lvl>
+    <w:lvl w:ilvl="4" w:tplc="04090003" w:tentative="1">
+      <w:start w:val="1"/>
+      <w:numFmt w:val="bullet"/>
+      <w:lvlText w:val="o"/>
+      <w:lvlJc w:val="left"/>
+      <w:pPr>
+        <w:ind w:left="3600" w:hanging="360"/>
+      </w:pPr>
+      <w:rPr>
+        <w:rFonts w:ascii="Courier New" w:hAnsi="Courier New" w:cs="Courier New" w:hint="default"/>
+      </w:rPr>
+    </w:lvl>
+    <w:lvl w:ilvl="5" w:tplc="04090005" w:tentative="1">
+      <w:start w:val="1"/>
+      <w:numFmt w:val="bullet"/>
+      <w:lvlText w:val=""/>
+      <w:lvlJc w:val="left"/>
+      <w:pPr>
+        <w:ind w:left="4320" w:hanging="360"/>
+      </w:pPr>
+      <w:rPr>
+        <w:rFonts w:ascii="Wingdings" w:hAnsi="Wingdings" w:hint="default"/>
+      </w:rPr>
+    </w:lvl>
+    <w:lvl w:ilvl="6" w:tplc="04090001" w:tentative="1">
+      <w:start w:val="1"/>
+      <w:numFmt w:val="bullet"/>
+      <w:lvlText w:val=""/>
+      <w:lvlJc w:val="left"/>
+      <w:pPr>
+        <w:ind w:left="5040" w:hanging="360"/>
+      </w:pPr>
+      <w:rPr>
+        <w:rFonts w:ascii="Symbol" w:hAnsi="Symbol" w:hint="default"/>
+      </w:rPr>
+    </w:lvl>
+    <w:lvl w:ilvl="7" w:tplc="04090003" w:tentative="1">
+      <w:start w:val="1"/>
+      <w:numFmt w:val="bullet"/>
+      <w:lvlText w:val="o"/>
+      <w:lvlJc w:val="left"/>
+      <w:pPr>
+        <w:ind w:left="5760" w:hanging="360"/>
+      </w:pPr>
+      <w:rPr>
+        <w:rFonts w:ascii="Courier New" w:hAnsi="Courier New" w:cs="Courier New" w:hint="default"/>
+      </w:rPr>
+    </w:lvl>
+    <w:lvl w:ilvl="8" w:tplc="04090005" w:tentative="1">
+      <w:start w:val="1"/>
+      <w:numFmt w:val="bullet"/>
+      <w:lvlText w:val=""/>
+      <w:lvlJc w:val="left"/>
+      <w:pPr>
+        <w:ind w:left="6480" w:hanging="360"/>
+      </w:pPr>
+      <w:rPr>
+        <w:rFonts w:ascii="Wingdings" w:hAnsi="Wingdings" w:hint="default"/>
+      </w:rPr>
+    </w:lvl>
+  </w:abstractNum>
+  <w:abstractNum w:abstractNumId="1" w15:restartNumberingAfterBreak="0">
     <w:nsid w:val="2AAB114C"/>
     <w:multiLevelType w:val="hybridMultilevel"/>
     <w:tmpl w:val="B6CE9F16"/>
@@ -1498,7 +1942,120 @@
       </w:rPr>
     </w:lvl>
   </w:abstractNum>
-  <w:abstractNum w:abstractNumId="1" w15:restartNumberingAfterBreak="0">
+  <w:abstractNum w:abstractNumId="2" w15:restartNumberingAfterBreak="0">
+    <w:nsid w:val="365B77D5"/>
+    <w:multiLevelType w:val="hybridMultilevel"/>
+    <w:tmpl w:val="EF90091A"/>
+    <w:lvl w:ilvl="0" w:tplc="04090001">
+      <w:start w:val="1"/>
+      <w:numFmt w:val="bullet"/>
+      <w:lvlText w:val=""/>
+      <w:lvlJc w:val="left"/>
+      <w:pPr>
+        <w:ind w:left="720" w:hanging="360"/>
+      </w:pPr>
+      <w:rPr>
+        <w:rFonts w:ascii="Symbol" w:hAnsi="Symbol" w:hint="default"/>
+      </w:rPr>
+    </w:lvl>
+    <w:lvl w:ilvl="1" w:tplc="04090003" w:tentative="1">
+      <w:start w:val="1"/>
+      <w:numFmt w:val="bullet"/>
+      <w:lvlText w:val="o"/>
+      <w:lvlJc w:val="left"/>
+      <w:pPr>
+        <w:ind w:left="1440" w:hanging="360"/>
+      </w:pPr>
+      <w:rPr>
+        <w:rFonts w:ascii="Courier New" w:hAnsi="Courier New" w:cs="Courier New" w:hint="default"/>
+      </w:rPr>
+    </w:lvl>
+    <w:lvl w:ilvl="2" w:tplc="04090005" w:tentative="1">
+      <w:start w:val="1"/>
+      <w:numFmt w:val="bullet"/>
+      <w:lvlText w:val=""/>
+      <w:lvlJc w:val="left"/>
+      <w:pPr>
+        <w:ind w:left="2160" w:hanging="360"/>
+      </w:pPr>
+      <w:rPr>
+        <w:rFonts w:ascii="Wingdings" w:hAnsi="Wingdings" w:hint="default"/>
+      </w:rPr>
+    </w:lvl>
+    <w:lvl w:ilvl="3" w:tplc="04090001" w:tentative="1">
+      <w:start w:val="1"/>
+      <w:numFmt w:val="bullet"/>
+      <w:lvlText w:val=""/>
+      <w:lvlJc w:val="left"/>
+      <w:pPr>
+        <w:ind w:left="2880" w:hanging="360"/>
+      </w:pPr>
+      <w:rPr>
+        <w:rFonts w:ascii="Symbol" w:hAnsi="Symbol" w:hint="default"/>
+      </w:rPr>
+    </w:lvl>
+    <w:lvl w:ilvl="4" w:tplc="04090003" w:tentative="1">
+      <w:start w:val="1"/>
+      <w:numFmt w:val="bullet"/>
+      <w:lvlText w:val="o"/>
+      <w:lvlJc w:val="left"/>
+      <w:pPr>
+        <w:ind w:left="3600" w:hanging="360"/>
+      </w:pPr>
+      <w:rPr>
+        <w:rFonts w:ascii="Courier New" w:hAnsi="Courier New" w:cs="Courier New" w:hint="default"/>
+      </w:rPr>
+    </w:lvl>
+    <w:lvl w:ilvl="5" w:tplc="04090005" w:tentative="1">
+      <w:start w:val="1"/>
+      <w:numFmt w:val="bullet"/>
+      <w:lvlText w:val=""/>
+      <w:lvlJc w:val="left"/>
+      <w:pPr>
+        <w:ind w:left="4320" w:hanging="360"/>
+      </w:pPr>
+      <w:rPr>
+        <w:rFonts w:ascii="Wingdings" w:hAnsi="Wingdings" w:hint="default"/>
+      </w:rPr>
+    </w:lvl>
+    <w:lvl w:ilvl="6" w:tplc="04090001" w:tentative="1">
+      <w:start w:val="1"/>
+      <w:numFmt w:val="bullet"/>
+      <w:lvlText w:val=""/>
+      <w:lvlJc w:val="left"/>
+      <w:pPr>
+        <w:ind w:left="5040" w:hanging="360"/>
+      </w:pPr>
+      <w:rPr>
+        <w:rFonts w:ascii="Symbol" w:hAnsi="Symbol" w:hint="default"/>
+      </w:rPr>
+    </w:lvl>
+    <w:lvl w:ilvl="7" w:tplc="04090003" w:tentative="1">
+      <w:start w:val="1"/>
+      <w:numFmt w:val="bullet"/>
+      <w:lvlText w:val="o"/>
+      <w:lvlJc w:val="left"/>
+      <w:pPr>
+        <w:ind w:left="5760" w:hanging="360"/>
+      </w:pPr>
+      <w:rPr>
+        <w:rFonts w:ascii="Courier New" w:hAnsi="Courier New" w:cs="Courier New" w:hint="default"/>
+      </w:rPr>
+    </w:lvl>
+    <w:lvl w:ilvl="8" w:tplc="04090005" w:tentative="1">
+      <w:start w:val="1"/>
+      <w:numFmt w:val="bullet"/>
+      <w:lvlText w:val=""/>
+      <w:lvlJc w:val="left"/>
+      <w:pPr>
+        <w:ind w:left="6480" w:hanging="360"/>
+      </w:pPr>
+      <w:rPr>
+        <w:rFonts w:ascii="Wingdings" w:hAnsi="Wingdings" w:hint="default"/>
+      </w:rPr>
+    </w:lvl>
+  </w:abstractNum>
+  <w:abstractNum w:abstractNumId="3" w15:restartNumberingAfterBreak="0">
     <w:nsid w:val="4B742A55"/>
     <w:multiLevelType w:val="singleLevel"/>
     <w:tmpl w:val="4B742A55"/>
@@ -1510,11 +2067,133 @@
       <w:lvlJc w:val="left"/>
     </w:lvl>
   </w:abstractNum>
-  <w:num w:numId="1">
+  <w:abstractNum w:abstractNumId="4" w15:restartNumberingAfterBreak="0">
+    <w:nsid w:val="79EF18D6"/>
+    <w:multiLevelType w:val="hybridMultilevel"/>
+    <w:tmpl w:val="DA046BC6"/>
+    <w:lvl w:ilvl="0" w:tplc="04090001">
+      <w:start w:val="1"/>
+      <w:numFmt w:val="bullet"/>
+      <w:lvlText w:val=""/>
+      <w:lvlJc w:val="left"/>
+      <w:pPr>
+        <w:ind w:left="720" w:hanging="360"/>
+      </w:pPr>
+      <w:rPr>
+        <w:rFonts w:ascii="Symbol" w:hAnsi="Symbol" w:hint="default"/>
+      </w:rPr>
+    </w:lvl>
+    <w:lvl w:ilvl="1" w:tplc="04090003">
+      <w:start w:val="1"/>
+      <w:numFmt w:val="bullet"/>
+      <w:lvlText w:val="o"/>
+      <w:lvlJc w:val="left"/>
+      <w:pPr>
+        <w:ind w:left="1440" w:hanging="360"/>
+      </w:pPr>
+      <w:rPr>
+        <w:rFonts w:ascii="Courier New" w:hAnsi="Courier New" w:cs="Courier New" w:hint="default"/>
+      </w:rPr>
+    </w:lvl>
+    <w:lvl w:ilvl="2" w:tplc="04090005" w:tentative="1">
+      <w:start w:val="1"/>
+      <w:numFmt w:val="bullet"/>
+      <w:lvlText w:val=""/>
+      <w:lvlJc w:val="left"/>
+      <w:pPr>
+        <w:ind w:left="2160" w:hanging="360"/>
+      </w:pPr>
+      <w:rPr>
+        <w:rFonts w:ascii="Wingdings" w:hAnsi="Wingdings" w:hint="default"/>
+      </w:rPr>
+    </w:lvl>
+    <w:lvl w:ilvl="3" w:tplc="04090001" w:tentative="1">
+      <w:start w:val="1"/>
+      <w:numFmt w:val="bullet"/>
+      <w:lvlText w:val=""/>
+      <w:lvlJc w:val="left"/>
+      <w:pPr>
+        <w:ind w:left="2880" w:hanging="360"/>
+      </w:pPr>
+      <w:rPr>
+        <w:rFonts w:ascii="Symbol" w:hAnsi="Symbol" w:hint="default"/>
+      </w:rPr>
+    </w:lvl>
+    <w:lvl w:ilvl="4" w:tplc="04090003" w:tentative="1">
+      <w:start w:val="1"/>
+      <w:numFmt w:val="bullet"/>
+      <w:lvlText w:val="o"/>
+      <w:lvlJc w:val="left"/>
+      <w:pPr>
+        <w:ind w:left="3600" w:hanging="360"/>
+      </w:pPr>
+      <w:rPr>
+        <w:rFonts w:ascii="Courier New" w:hAnsi="Courier New" w:cs="Courier New" w:hint="default"/>
+      </w:rPr>
+    </w:lvl>
+    <w:lvl w:ilvl="5" w:tplc="04090005" w:tentative="1">
+      <w:start w:val="1"/>
+      <w:numFmt w:val="bullet"/>
+      <w:lvlText w:val=""/>
+      <w:lvlJc w:val="left"/>
+      <w:pPr>
+        <w:ind w:left="4320" w:hanging="360"/>
+      </w:pPr>
+      <w:rPr>
+        <w:rFonts w:ascii="Wingdings" w:hAnsi="Wingdings" w:hint="default"/>
+      </w:rPr>
+    </w:lvl>
+    <w:lvl w:ilvl="6" w:tplc="04090001" w:tentative="1">
+      <w:start w:val="1"/>
+      <w:numFmt w:val="bullet"/>
+      <w:lvlText w:val=""/>
+      <w:lvlJc w:val="left"/>
+      <w:pPr>
+        <w:ind w:left="5040" w:hanging="360"/>
+      </w:pPr>
+      <w:rPr>
+        <w:rFonts w:ascii="Symbol" w:hAnsi="Symbol" w:hint="default"/>
+      </w:rPr>
+    </w:lvl>
+    <w:lvl w:ilvl="7" w:tplc="04090003" w:tentative="1">
+      <w:start w:val="1"/>
+      <w:numFmt w:val="bullet"/>
+      <w:lvlText w:val="o"/>
+      <w:lvlJc w:val="left"/>
+      <w:pPr>
+        <w:ind w:left="5760" w:hanging="360"/>
+      </w:pPr>
+      <w:rPr>
+        <w:rFonts w:ascii="Courier New" w:hAnsi="Courier New" w:cs="Courier New" w:hint="default"/>
+      </w:rPr>
+    </w:lvl>
+    <w:lvl w:ilvl="8" w:tplc="04090005" w:tentative="1">
+      <w:start w:val="1"/>
+      <w:numFmt w:val="bullet"/>
+      <w:lvlText w:val=""/>
+      <w:lvlJc w:val="left"/>
+      <w:pPr>
+        <w:ind w:left="6480" w:hanging="360"/>
+      </w:pPr>
+      <w:rPr>
+        <w:rFonts w:ascii="Wingdings" w:hAnsi="Wingdings" w:hint="default"/>
+      </w:rPr>
+    </w:lvl>
+  </w:abstractNum>
+  <w:num w:numId="1" w16cid:durableId="472403735">
+    <w:abstractNumId w:val="3"/>
+  </w:num>
+  <w:num w:numId="2" w16cid:durableId="1082222705">
     <w:abstractNumId w:val="1"/>
   </w:num>
-  <w:num w:numId="2">
+  <w:num w:numId="3" w16cid:durableId="1233392994">
+    <w:abstractNumId w:val="4"/>
+  </w:num>
+  <w:num w:numId="4" w16cid:durableId="47531884">
     <w:abstractNumId w:val="0"/>
+  </w:num>
+  <w:num w:numId="5" w16cid:durableId="1236817967">
+    <w:abstractNumId w:val="2"/>
   </w:num>
 </w:numbering>
 </file>
@@ -2151,6 +2830,6 @@
 
 <file path=docMetadata/LabelInfo.xml><?xml version="1.0" encoding="utf-8"?>
 <clbl:labelList xmlns:clbl="http://schemas.microsoft.com/office/2020/mipLabelMetadata">
-  <clbl:label id="{72f988bf-86f1-41af-91ab-2d7cd011db47}" enabled="0" method="" siteId="{72f988bf-86f1-41af-91ab-2d7cd011db47}" removed="1"/>
+  <clbl:label id="{f42aa342-8706-4288-bd11-ebb85995028c}" enabled="1" method="Standard" siteId="{72f988bf-86f1-41af-91ab-2d7cd011db47}" removed="0"/>
 </clbl:labelList>
 </file>
</xml_diff>